<commit_message>
We save a more generic template version of a Screenplay.
</commit_message>
<xml_diff>
--- a/StuntBrothersDialogue.docx
+++ b/StuntBrothersDialogue.docx
@@ -151,57 +151,6 @@
         </w:p>
       </w:sdtContent>
     </w:sdt>
-    <w:sdt>
-      <w:sdtPr>
-        <w:id w:val="-1266232118"/>
-        <w:placeholder>
-          <w:docPart w:val="1211C0331FB748599C30D710ACFDFF82"/>
-        </w:placeholder>
-        <w:temporary/>
-        <w:showingPlcHdr/>
-        <w15:appearance w15:val="hidden"/>
-      </w:sdtPr>
-      <w:sdtContent>
-        <w:p>
-          <w:pPr>
-            <w:pStyle w:val="TipText"/>
-          </w:pPr>
-          <w:r>
-            <w:t xml:space="preserve">The </w:t>
-          </w:r>
-          <w:r>
-            <w:rPr>
-              <w:b/>
-            </w:rPr>
-            <w:t>ACTION</w:t>
-          </w:r>
-          <w:r>
-            <w:t xml:space="preserve"> describes the scene of the screenplay in the present tense. Tell the audience what is happening and how it is happening. Be as precise as possible without leaving room for confusion. Ask yourself: is the reader able to visualize exactly what you wish to communicate visually?</w:t>
-          </w:r>
-        </w:p>
-      </w:sdtContent>
-    </w:sdt>
-    <w:sdt>
-      <w:sdtPr>
-        <w:id w:val="568469185"/>
-        <w:placeholder>
-          <w:docPart w:val="7D0E92FD8DA441B99D3B335D0242C782"/>
-        </w:placeholder>
-        <w:temporary/>
-        <w:showingPlcHdr/>
-        <w15:appearance w15:val="hidden"/>
-      </w:sdtPr>
-      <w:sdtContent>
-        <w:p>
-          <w:pPr>
-            <w:pStyle w:val="CharacterIntro"/>
-          </w:pPr>
-          <w:r>
-            <w:t>[Introduce the CHARACTER coming forth on screen for the first time. Keep names in CAPITALS.]</w:t>
-          </w:r>
-        </w:p>
-      </w:sdtContent>
-    </w:sdt>
     <w:p>
       <w:pPr>
         <w:pStyle w:val="CharacterName"/>
@@ -358,70 +307,6 @@
           </w:pPr>
           <w:r>
             <w:t>[Dialogue]</w:t>
-          </w:r>
-        </w:p>
-      </w:sdtContent>
-    </w:sdt>
-    <w:sdt>
-      <w:sdtPr>
-        <w:id w:val="560218572"/>
-        <w:placeholder>
-          <w:docPart w:val="1C99BB8D1907410C8A195439C64247AC"/>
-        </w:placeholder>
-        <w:temporary/>
-        <w:showingPlcHdr/>
-        <w15:appearance w15:val="hidden"/>
-      </w:sdtPr>
-      <w:sdtEndPr>
-        <w:rPr>
-          <w:rStyle w:val="Strong"/>
-          <w:b/>
-          <w:bCs/>
-        </w:rPr>
-      </w:sdtEndPr>
-      <w:sdtContent>
-        <w:p>
-          <w:pPr>
-            <w:pStyle w:val="TipText"/>
-            <w:ind w:left="1440"/>
-            <w:rPr>
-              <w:rStyle w:val="Strong"/>
-              <w:b w:val="0"/>
-              <w:bCs w:val="0"/>
-            </w:rPr>
-          </w:pPr>
-          <w:r>
-            <w:t xml:space="preserve">The </w:t>
-          </w:r>
-          <w:r>
-            <w:rPr>
-              <w:b/>
-            </w:rPr>
-            <w:t>Dialogue</w:t>
-          </w:r>
-          <w:r>
-            <w:t xml:space="preserve"> indicates text which is spoken by the specified character. </w:t>
-          </w:r>
-        </w:p>
-      </w:sdtContent>
-    </w:sdt>
-    <w:sdt>
-      <w:sdtPr>
-        <w:id w:val="652104471"/>
-        <w:placeholder>
-          <w:docPart w:val="6619ADAC913A45AA93E7403CAC4277A3"/>
-        </w:placeholder>
-        <w:temporary/>
-        <w:showingPlcHdr/>
-        <w15:appearance w15:val="hidden"/>
-      </w:sdtPr>
-      <w:sdtContent>
-        <w:p>
-          <w:pPr>
-            <w:pStyle w:val="CharacterIntro"/>
-          </w:pPr>
-          <w:r>
-            <w:t>[Introduce CHARACTER-2 coming forth on screen for the first time. Keep names in CAPITALS.]</w:t>
           </w:r>
         </w:p>
       </w:sdtContent>
@@ -1298,36 +1183,11 @@
         </w:p>
       </w:sdtContent>
     </w:sdt>
-    <w:sdt>
-      <w:sdtPr>
-        <w:id w:val="1626282575"/>
-        <w:placeholder>
-          <w:docPart w:val="EC63E28F229B4EAB975AEA963A68708E"/>
-        </w:placeholder>
-        <w:temporary/>
-        <w:showingPlcHdr/>
-        <w15:appearance w15:val="hidden"/>
-      </w:sdtPr>
-      <w:sdtContent>
-        <w:p>
-          <w:pPr>
-            <w:pStyle w:val="TipText"/>
-          </w:pPr>
-          <w:r>
-            <w:t xml:space="preserve">This ending </w:t>
-          </w:r>
-          <w:r>
-            <w:rPr>
-              <w:b/>
-            </w:rPr>
-            <w:t>FADE OUT</w:t>
-          </w:r>
-          <w:r>
-            <w:t xml:space="preserve"> is a standard convention for denoting the end of the screenplay.</w:t>
-          </w:r>
-        </w:p>
-      </w:sdtContent>
-    </w:sdt>
+    <w:p>
+      <w:pPr>
+        <w:pStyle w:val="TipText"/>
+      </w:pPr>
+    </w:p>
     <w:sdt>
       <w:sdtPr>
         <w:id w:val="48201455"/>
@@ -3651,70 +3511,6 @@
     </w:docPart>
     <w:docPart>
       <w:docPartPr>
-        <w:name w:val="1211C0331FB748599C30D710ACFDFF82"/>
-        <w:category>
-          <w:name w:val="General"/>
-          <w:gallery w:val="placeholder"/>
-        </w:category>
-        <w:types>
-          <w:type w:val="bbPlcHdr"/>
-        </w:types>
-        <w:behaviors>
-          <w:behavior w:val="content"/>
-        </w:behaviors>
-        <w:guid w:val="{0C2D13DE-B66A-4C4E-9E70-578789E33C88}"/>
-      </w:docPartPr>
-      <w:docPartBody>
-        <w:p>
-          <w:pPr>
-            <w:pStyle w:val="1211C0331FB748599C30D710ACFDFF82"/>
-          </w:pPr>
-          <w:r>
-            <w:t xml:space="preserve">The </w:t>
-          </w:r>
-          <w:r>
-            <w:rPr>
-              <w:b/>
-            </w:rPr>
-            <w:t>ACTION</w:t>
-          </w:r>
-          <w:r>
-            <w:t xml:space="preserve"> describes the scene of the screenplay in the present tense. Tell the audience what is happening and how it is happening. Be as precise as possible without leaving room for confusion. Ask yourself: is the reader able to visualize exactly what you wish to c</w:t>
-          </w:r>
-          <w:r>
-            <w:t>ommunicate visually?</w:t>
-          </w:r>
-        </w:p>
-      </w:docPartBody>
-    </w:docPart>
-    <w:docPart>
-      <w:docPartPr>
-        <w:name w:val="7D0E92FD8DA441B99D3B335D0242C782"/>
-        <w:category>
-          <w:name w:val="General"/>
-          <w:gallery w:val="placeholder"/>
-        </w:category>
-        <w:types>
-          <w:type w:val="bbPlcHdr"/>
-        </w:types>
-        <w:behaviors>
-          <w:behavior w:val="content"/>
-        </w:behaviors>
-        <w:guid w:val="{9654AC4B-C7F7-4882-AE49-315C1542D79E}"/>
-      </w:docPartPr>
-      <w:docPartBody>
-        <w:p>
-          <w:pPr>
-            <w:pStyle w:val="7D0E92FD8DA441B99D3B335D0242C782"/>
-          </w:pPr>
-          <w:r>
-            <w:t>[Introduce the CHARACTER coming forth on screen for the first time. Keep names in CAPITALS.]</w:t>
-          </w:r>
-        </w:p>
-      </w:docPartBody>
-    </w:docPart>
-    <w:docPart>
-      <w:docPartPr>
         <w:name w:val="0C97EA817A5545598D3FC37D86123A6B"/>
         <w:category>
           <w:name w:val="General"/>
@@ -3849,67 +3645,6 @@
     </w:docPart>
     <w:docPart>
       <w:docPartPr>
-        <w:name w:val="1C99BB8D1907410C8A195439C64247AC"/>
-        <w:category>
-          <w:name w:val="General"/>
-          <w:gallery w:val="placeholder"/>
-        </w:category>
-        <w:types>
-          <w:type w:val="bbPlcHdr"/>
-        </w:types>
-        <w:behaviors>
-          <w:behavior w:val="content"/>
-        </w:behaviors>
-        <w:guid w:val="{D92F44ED-4AEE-423C-91EB-87DE9FBDCD55}"/>
-      </w:docPartPr>
-      <w:docPartBody>
-        <w:p>
-          <w:pPr>
-            <w:pStyle w:val="1C99BB8D1907410C8A195439C64247AC"/>
-          </w:pPr>
-          <w:r>
-            <w:t xml:space="preserve">The </w:t>
-          </w:r>
-          <w:r>
-            <w:rPr>
-              <w:b/>
-            </w:rPr>
-            <w:t>Dialogue</w:t>
-          </w:r>
-          <w:r>
-            <w:t xml:space="preserve"> indicates text which is spoken by the specified character. </w:t>
-          </w:r>
-        </w:p>
-      </w:docPartBody>
-    </w:docPart>
-    <w:docPart>
-      <w:docPartPr>
-        <w:name w:val="6619ADAC913A45AA93E7403CAC4277A3"/>
-        <w:category>
-          <w:name w:val="General"/>
-          <w:gallery w:val="placeholder"/>
-        </w:category>
-        <w:types>
-          <w:type w:val="bbPlcHdr"/>
-        </w:types>
-        <w:behaviors>
-          <w:behavior w:val="content"/>
-        </w:behaviors>
-        <w:guid w:val="{0A14696E-6AA0-4092-8DB9-544287631ABB}"/>
-      </w:docPartPr>
-      <w:docPartBody>
-        <w:p>
-          <w:pPr>
-            <w:pStyle w:val="6619ADAC913A45AA93E7403CAC4277A3"/>
-          </w:pPr>
-          <w:r>
-            <w:t>[Introduce CHARACTER-2 coming forth on screen for the first time. Keep names in CAPITALS.]</w:t>
-          </w:r>
-        </w:p>
-      </w:docPartBody>
-    </w:docPart>
-    <w:docPart>
-      <w:docPartPr>
         <w:name w:val="9FC9EE237FA5435B978D4F218BDD88CB"/>
         <w:category>
           <w:name w:val="General"/>
@@ -4673,41 +4408,6 @@
           </w:pPr>
           <w:r>
             <w:t>FADE OUT.</w:t>
-          </w:r>
-        </w:p>
-      </w:docPartBody>
-    </w:docPart>
-    <w:docPart>
-      <w:docPartPr>
-        <w:name w:val="EC63E28F229B4EAB975AEA963A68708E"/>
-        <w:category>
-          <w:name w:val="General"/>
-          <w:gallery w:val="placeholder"/>
-        </w:category>
-        <w:types>
-          <w:type w:val="bbPlcHdr"/>
-        </w:types>
-        <w:behaviors>
-          <w:behavior w:val="content"/>
-        </w:behaviors>
-        <w:guid w:val="{C3D8B6DB-1393-43D5-BC30-109468972546}"/>
-      </w:docPartPr>
-      <w:docPartBody>
-        <w:p>
-          <w:pPr>
-            <w:pStyle w:val="EC63E28F229B4EAB975AEA963A68708E"/>
-          </w:pPr>
-          <w:r>
-            <w:t xml:space="preserve">This ending </w:t>
-          </w:r>
-          <w:r>
-            <w:rPr>
-              <w:b/>
-            </w:rPr>
-            <w:t>FADE OUT</w:t>
-          </w:r>
-          <w:r>
-            <w:t xml:space="preserve"> is a standard convention for denoting the end of the screenplay.</w:t>
           </w:r>
         </w:p>
       </w:docPartBody>
@@ -5468,8 +5168,8 @@
     <w:compatSetting w:name="useWord2013TrackBottomHyphenation" w:uri="http://schemas.microsoft.com/office/word" w:val="0"/>
   </w:compat>
   <w:rsids>
-    <w:rsidRoot w:val="0030246C"/>
-    <w:rsid w:val="0030246C"/>
+    <w:rsidRoot w:val="008A7139"/>
+    <w:rsid w:val="008A7139"/>
   </w:rsids>
   <m:mathPr>
     <m:mathFont m:val="Cambria Math"/>

</xml_diff>

<commit_message>
Wrapping up full Scene.
</commit_message>
<xml_diff>
--- a/StuntBrothersDialogue.docx
+++ b/StuntBrothersDialogue.docx
@@ -100,15 +100,64 @@
     </w:p>
     <w:p>
       <w:r>
-        <w:t>The large sign of the Minimart fills the frame. In the background, a</w:t>
-      </w:r>
-      <w:r>
-        <w:t xml:space="preserve"> ROAR of a car engine and the SCREECHING of tires fills the air. Underneath that is an ominous THUD THUD of air beating down upon the pavement. The ‘Quick ‘n Go’ sign begins to distort and ripple with each WHOOPH WHOOPH. Reveal that the sign has been a reflection in puddle. Here comes the vehicle, tearing through the puddle and skids through a corner.</w:t>
-      </w:r>
-    </w:p>
-    <w:p>
-      <w:r>
-        <w:t xml:space="preserve">The vehicles two occupants, similar in build, </w:t>
+        <w:t xml:space="preserve">The large sign of the Minimart fills the </w:t>
+      </w:r>
+      <w:r>
+        <w:t>view</w:t>
+      </w:r>
+      <w:r>
+        <w:t xml:space="preserve">. </w:t>
+      </w:r>
+      <w:r>
+        <w:br/>
+        <w:t>QUICK N GO.</w:t>
+      </w:r>
+      <w:r>
+        <w:br/>
+      </w:r>
+      <w:r>
+        <w:t>In the background, a</w:t>
+      </w:r>
+      <w:r>
+        <w:t xml:space="preserve"> ROAR of a car engine and the SCREECHING of tires fills the air. Underneath that is an ominous THUD THUD of air beating</w:t>
+      </w:r>
+      <w:r>
+        <w:t xml:space="preserve"> the hot</w:t>
+      </w:r>
+      <w:r>
+        <w:t xml:space="preserve"> pavement. The ‘Quick ‘n Go’ sign begins to distort and ripple with each WHOOPH WHOOPH. </w:t>
+      </w:r>
+      <w:r>
+        <w:br/>
+      </w:r>
+      <w:r>
+        <w:t xml:space="preserve">Reveal that the sign </w:t>
+      </w:r>
+      <w:r>
+        <w:t>is reflected</w:t>
+      </w:r>
+      <w:r>
+        <w:t xml:space="preserve"> in puddle. </w:t>
+      </w:r>
+      <w:r>
+        <w:t>Looking up from the puddle - h</w:t>
+      </w:r>
+      <w:r>
+        <w:t>ere comes the vehicle</w:t>
+      </w:r>
+      <w:r>
+        <w:t>, passing directly over the puddle. The underneath of the car blurs by as it rips into the corner..</w:t>
+      </w:r>
+    </w:p>
+    <w:p>
+      <w:r>
+        <w:t>The vehicle</w:t>
+      </w:r>
+      <w:r>
+        <w:t>’</w:t>
+      </w:r>
+      <w:r>
+        <w:t xml:space="preserve">s two occupants, similar in build, </w:t>
       </w:r>
       <w:r>
         <w:t>appear overly calm.</w:t>
@@ -173,7 +222,13 @@
       </w:pPr>
       <w:r>
         <w:tab/>
-        <w:t>No! No it is not.</w:t>
+        <w:t>No</w:t>
+      </w:r>
+      <w:r>
+        <w:t>.</w:t>
+      </w:r>
+      <w:r>
+        <w:t xml:space="preserve"> No it is not.</w:t>
       </w:r>
     </w:p>
     <w:p>
@@ -185,7 +240,10 @@
         </w:rPr>
       </w:pPr>
       <w:r>
-        <w:t>He steals a quick look at the dash to make sure. No one is going to ruin this take.</w:t>
+        <w:t>Mark, just a bit pudgier,</w:t>
+      </w:r>
+      <w:r>
+        <w:t xml:space="preserve"> steals a quick look at the dash. </w:t>
       </w:r>
     </w:p>
     <w:p>
@@ -194,6 +252,9 @@
       </w:pPr>
       <w:r>
         <w:t>Simon</w:t>
+      </w:r>
+      <w:r>
+        <w:t xml:space="preserve"> - CU</w:t>
       </w:r>
     </w:p>
     <w:p>
@@ -213,7 +274,77 @@
           <w:b w:val="0"/>
           <w:bCs w:val="0"/>
         </w:rPr>
-        <w:t>Why did you take the turn so wide? I don’t know how you got this gig. Everyone knows I’m the better driver</w:t>
+        <w:t>Why did you take the turn so wide?</w:t>
+      </w:r>
+    </w:p>
+    <w:p>
+      <w:pPr>
+        <w:pStyle w:val="Dialogue"/>
+        <w:ind w:left="0"/>
+        <w:rPr>
+          <w:rStyle w:val="Strong"/>
+          <w:rFonts w:ascii="Courier" w:hAnsi="Courier"/>
+          <w:b w:val="0"/>
+          <w:bCs w:val="0"/>
+        </w:rPr>
+      </w:pPr>
+      <w:r>
+        <w:rPr>
+          <w:rStyle w:val="Strong"/>
+          <w:rFonts w:ascii="Courier" w:hAnsi="Courier"/>
+          <w:b w:val="0"/>
+          <w:bCs w:val="0"/>
+        </w:rPr>
+        <w:t xml:space="preserve">From above, the arc of the turn can be seen. It’s a bit wide. </w:t>
+      </w:r>
+      <w:r>
+        <w:rPr>
+          <w:rStyle w:val="Strong"/>
+          <w:rFonts w:ascii="Courier" w:hAnsi="Courier"/>
+          <w:b w:val="0"/>
+          <w:bCs w:val="0"/>
+        </w:rPr>
+        <w:t>The view follows the car.</w:t>
+      </w:r>
+    </w:p>
+    <w:p>
+      <w:pPr>
+        <w:pStyle w:val="CharacterName"/>
+        <w:rPr>
+          <w:rStyle w:val="Strong"/>
+          <w:rFonts w:ascii="Courier" w:hAnsi="Courier"/>
+          <w:b w:val="0"/>
+          <w:bCs/>
+        </w:rPr>
+      </w:pPr>
+      <w:r>
+        <w:rPr>
+          <w:rStyle w:val="Strong"/>
+          <w:rFonts w:ascii="Courier" w:hAnsi="Courier"/>
+          <w:b w:val="0"/>
+          <w:bCs/>
+        </w:rPr>
+        <w:t>SIMON</w:t>
+      </w:r>
+    </w:p>
+    <w:p>
+      <w:pPr>
+        <w:pStyle w:val="Dialogue"/>
+        <w:rPr>
+          <w:rStyle w:val="Strong"/>
+          <w:rFonts w:ascii="Courier" w:hAnsi="Courier"/>
+          <w:b w:val="0"/>
+          <w:bCs w:val="0"/>
+        </w:rPr>
+      </w:pPr>
+      <w:r>
+        <w:rPr>
+          <w:rStyle w:val="Strong"/>
+          <w:rFonts w:ascii="Courier" w:hAnsi="Courier"/>
+          <w:b w:val="0"/>
+          <w:bCs w:val="0"/>
+        </w:rPr>
+        <w:t>I don’t know how you got this gig. Everyone knows I’m the better driver</w:t>
       </w:r>
       <w:r>
         <w:rPr>
@@ -257,7 +388,19 @@
         <w:pStyle w:val="Dialogue"/>
       </w:pPr>
       <w:r>
-        <w:t>More talented. And I’m easy! You call this work?</w:t>
+        <w:t>Super</w:t>
+      </w:r>
+      <w:r>
+        <w:t xml:space="preserve"> talented. And I’m easy! </w:t>
+      </w:r>
+      <w:r>
+        <w:t>‘Sides, I don’t call</w:t>
+      </w:r>
+      <w:r>
+        <w:t xml:space="preserve"> this work</w:t>
+      </w:r>
+      <w:r>
+        <w:t>.</w:t>
       </w:r>
     </w:p>
     <w:p>
@@ -266,13 +409,50 @@
         <w:ind w:left="0"/>
       </w:pPr>
       <w:r>
-        <w:t xml:space="preserve">Mark checks the mirror. A large drone fills it. Shots FIRE and </w:t>
+        <w:lastRenderedPageBreak/>
+        <w:t xml:space="preserve">Mark checks the </w:t>
+      </w:r>
+      <w:r>
+        <w:t xml:space="preserve">side </w:t>
+      </w:r>
+      <w:r>
+        <w:t>mirror.</w:t>
+      </w:r>
+      <w:r>
+        <w:t xml:space="preserve"> </w:t>
+      </w:r>
+      <w:r>
+        <w:t xml:space="preserve">It </w:t>
+      </w:r>
+      <w:r>
+        <w:t>fills with a</w:t>
+      </w:r>
+      <w:r>
+        <w:t xml:space="preserve"> large </w:t>
+      </w:r>
+      <w:r>
+        <w:t xml:space="preserve">blue </w:t>
+      </w:r>
+      <w:r>
+        <w:t xml:space="preserve">drone. Shots FIRE and </w:t>
       </w:r>
       <w:r>
         <w:t>EXPLOSIONS</w:t>
       </w:r>
       <w:r>
-        <w:t xml:space="preserve"> rip along side the car and up into the water tower which explodes and </w:t>
+        <w:t xml:space="preserve"> rip along side the car and up into </w:t>
+      </w:r>
+      <w:r>
+        <w:t>a</w:t>
+      </w:r>
+      <w:r>
+        <w:t xml:space="preserve"> water tower </w:t>
+      </w:r>
+      <w:r>
+        <w:t xml:space="preserve">nearby </w:t>
+      </w:r>
+      <w:r>
+        <w:t xml:space="preserve">which explodes and </w:t>
       </w:r>
       <w:r>
         <w:t>topples</w:t>
@@ -287,10 +467,31 @@
         <w:ind w:left="0"/>
       </w:pPr>
       <w:r>
-        <w:t>Water splashes Simon’s hair. He slicks it back, checks it in the</w:t>
-      </w:r>
-      <w:r>
-        <w:t xml:space="preserve"> side</w:t>
+        <w:t>As w</w:t>
+      </w:r>
+      <w:r>
+        <w:t xml:space="preserve">ater splashes </w:t>
+      </w:r>
+      <w:r>
+        <w:t xml:space="preserve">onto </w:t>
+      </w:r>
+      <w:r>
+        <w:t>Simon’s hai</w:t>
+      </w:r>
+      <w:r>
+        <w:t>r, he instinctively</w:t>
+      </w:r>
+      <w:r>
+        <w:t xml:space="preserve"> slicks it back, </w:t>
+      </w:r>
+      <w:r>
+        <w:t xml:space="preserve">then </w:t>
+      </w:r>
+      <w:r>
+        <w:t xml:space="preserve">checks it in </w:t>
+      </w:r>
+      <w:r>
+        <w:t>his</w:t>
       </w:r>
       <w:r>
         <w:t xml:space="preserve"> mirror.</w:t>
@@ -300,13 +501,24 @@
       <w:pPr>
         <w:pStyle w:val="CharacterName"/>
       </w:pPr>
+      <w:r>
+        <w:t>Simon</w:t>
+      </w:r>
+    </w:p>
+    <w:p>
+      <w:pPr>
+        <w:pStyle w:val="Dialogue"/>
+      </w:pPr>
+      <w:r>
+        <w:t>I’m the better looking one anyway.</w:t>
+      </w:r>
     </w:p>
     <w:p>
       <w:pPr>
         <w:pStyle w:val="CharacterName"/>
       </w:pPr>
       <w:r>
-        <w:t>Simon</w:t>
+        <w:t>Mark</w:t>
       </w:r>
     </w:p>
     <w:p>
@@ -314,7 +526,7 @@
         <w:pStyle w:val="Dialogue"/>
       </w:pPr>
       <w:r>
-        <w:t>I’m the better looking one anyway.</w:t>
+        <w:t>Not after this. Mark in 8…</w:t>
       </w:r>
     </w:p>
     <w:p>
@@ -322,6 +534,34 @@
         <w:pStyle w:val="CharacterName"/>
       </w:pPr>
       <w:r>
+        <w:t>SImon</w:t>
+      </w:r>
+    </w:p>
+    <w:p>
+      <w:pPr>
+        <w:pStyle w:val="Dialogue"/>
+      </w:pPr>
+      <w:r>
+        <w:t xml:space="preserve">I can count </w:t>
+      </w:r>
+      <w:r>
+        <w:t xml:space="preserve">too </w:t>
+      </w:r>
+      <w:r>
+        <w:t xml:space="preserve">bro. </w:t>
+      </w:r>
+      <w:r>
+        <w:t xml:space="preserve">I never miss. </w:t>
+      </w:r>
+      <w:r>
+        <w:t xml:space="preserve">If you die midair, I get next take. </w:t>
+      </w:r>
+    </w:p>
+    <w:p>
+      <w:pPr>
+        <w:pStyle w:val="CharacterName"/>
+      </w:pPr>
+      <w:r>
         <w:t>Mark</w:t>
       </w:r>
     </w:p>
@@ -330,15 +570,127 @@
         <w:pStyle w:val="Dialogue"/>
       </w:pPr>
       <w:r>
-        <w:t>Not after this. Mark in 8…</w:t>
-      </w:r>
-    </w:p>
-    <w:p>
-      <w:pPr>
-        <w:pStyle w:val="CharacterName"/>
-      </w:pPr>
-      <w:r>
-        <w:t>SImon</w:t>
+        <w:t>Not gonna happen. Just focus.</w:t>
+      </w:r>
+      <w:r>
+        <w:t xml:space="preserve"> 5..4..3..</w:t>
+      </w:r>
+    </w:p>
+    <w:p>
+      <w:r>
+        <w:t xml:space="preserve">The vehicle blisters towards </w:t>
+      </w:r>
+      <w:r>
+        <w:t>the makeshift</w:t>
+      </w:r>
+      <w:r>
+        <w:t xml:space="preserve"> jump</w:t>
+      </w:r>
+      <w:r>
+        <w:t xml:space="preserve"> which contains a</w:t>
+      </w:r>
+      <w:r>
+        <w:t xml:space="preserve"> Jet-Puffed Marshmallow </w:t>
+      </w:r>
+      <w:r>
+        <w:t>truck underneath</w:t>
+      </w:r>
+      <w:r>
+        <w:t>.</w:t>
+      </w:r>
+    </w:p>
+    <w:p>
+      <w:r>
+        <w:t>The speedometer needle is bouncing at 84</w:t>
+      </w:r>
+      <w:r>
+        <w:t xml:space="preserve"> mph. As he looks up, t</w:t>
+      </w:r>
+      <w:r>
+        <w:t>he drone</w:t>
+      </w:r>
+      <w:r>
+        <w:t>, just ahead of him,</w:t>
+      </w:r>
+      <w:r>
+        <w:t xml:space="preserve"> fires</w:t>
+      </w:r>
+      <w:r>
+        <w:t xml:space="preserve"> at</w:t>
+      </w:r>
+      <w:r>
+        <w:t xml:space="preserve"> the vehicle</w:t>
+      </w:r>
+      <w:r>
+        <w:t xml:space="preserve"> – tearing up the pavement </w:t>
+      </w:r>
+      <w:r>
+        <w:t xml:space="preserve">along </w:t>
+      </w:r>
+      <w:r>
+        <w:t xml:space="preserve">both </w:t>
+      </w:r>
+      <w:r>
+        <w:t xml:space="preserve">car </w:t>
+      </w:r>
+      <w:r>
+        <w:t>doors</w:t>
+      </w:r>
+      <w:r>
+        <w:t>.</w:t>
+      </w:r>
+      <w:r>
+        <w:t xml:space="preserve"> Simon marvels at the squibs.</w:t>
+      </w:r>
+    </w:p>
+    <w:p>
+      <w:r>
+        <w:t xml:space="preserve">Mark </w:t>
+      </w:r>
+      <w:r>
+        <w:t xml:space="preserve">reaches down and </w:t>
+      </w:r>
+      <w:r>
+        <w:t>un</w:t>
+      </w:r>
+      <w:r>
+        <w:t>tangles</w:t>
+      </w:r>
+      <w:r>
+        <w:t xml:space="preserve"> a strap from his brother’s costume </w:t>
+      </w:r>
+      <w:r>
+        <w:t>which is wrapped around the</w:t>
+      </w:r>
+      <w:r>
+        <w:t xml:space="preserve"> handbrake</w:t>
+      </w:r>
+      <w:r>
+        <w:t xml:space="preserve"> – </w:t>
+      </w:r>
+    </w:p>
+    <w:p>
+      <w:pPr>
+        <w:pStyle w:val="wrylies"/>
+      </w:pPr>
+      <w:r>
+        <w:t>simo</w:t>
+      </w:r>
+      <w:r>
+        <w:t>N</w:t>
+      </w:r>
+      <w:r>
+        <w:br/>
+        <w:t>(</w:t>
+      </w:r>
+      <w:r>
+        <w:rPr>
+          <w:rStyle w:val="CharacterNameChar"/>
+        </w:rPr>
+        <w:t>Looks at his bro</w:t>
+      </w:r>
+      <w:r>
+        <w:t>)</w:t>
       </w:r>
     </w:p>
     <w:p>
@@ -346,128 +698,27 @@
         <w:pStyle w:val="Dialogue"/>
       </w:pPr>
       <w:r>
-        <w:t xml:space="preserve">I can count </w:t>
-      </w:r>
-      <w:r>
-        <w:t xml:space="preserve">too </w:t>
-      </w:r>
-      <w:r>
-        <w:t xml:space="preserve">bro. </w:t>
-      </w:r>
-      <w:r>
-        <w:t xml:space="preserve">I never miss. </w:t>
-      </w:r>
-      <w:r>
-        <w:t xml:space="preserve">If you die midair, I get next take. </w:t>
-      </w:r>
-    </w:p>
-    <w:p>
-      <w:pPr>
-        <w:pStyle w:val="CharacterName"/>
-      </w:pPr>
-      <w:r>
-        <w:t>Mark</w:t>
-      </w:r>
-    </w:p>
-    <w:p>
-      <w:pPr>
-        <w:pStyle w:val="Dialogue"/>
-      </w:pPr>
-      <w:r>
-        <w:t>Not gonna happen. Just focus.</w:t>
-      </w:r>
-      <w:r>
-        <w:t xml:space="preserve"> 5..4..3..</w:t>
-      </w:r>
-    </w:p>
-    <w:p>
-      <w:r>
-        <w:t>The vehicle blisters towards a jump.</w:t>
-      </w:r>
-    </w:p>
-    <w:p>
-      <w:r>
-        <w:t>Mark checks the speedometer</w:t>
-      </w:r>
-      <w:r>
-        <w:t xml:space="preserve"> bouncing around 85 mph. As he looks up, t</w:t>
-      </w:r>
-      <w:r>
-        <w:t xml:space="preserve">he drone fires head on at the vehicle just missing along </w:t>
-      </w:r>
-      <w:r>
-        <w:t>both doors</w:t>
-      </w:r>
-      <w:r>
-        <w:t>.</w:t>
-      </w:r>
-    </w:p>
-    <w:p>
-      <w:r>
-        <w:t xml:space="preserve">Mark </w:t>
-      </w:r>
-      <w:r>
-        <w:t xml:space="preserve">reaches down and </w:t>
-      </w:r>
-      <w:r>
-        <w:t>un</w:t>
-      </w:r>
-      <w:r>
-        <w:t>tangles</w:t>
-      </w:r>
-      <w:r>
-        <w:t xml:space="preserve"> a strap from his brother’s costume </w:t>
-      </w:r>
-      <w:r>
-        <w:t>which is wrapped around the</w:t>
-      </w:r>
-      <w:r>
-        <w:t xml:space="preserve"> handbrake</w:t>
-      </w:r>
-      <w:r>
-        <w:t xml:space="preserve"> – </w:t>
-      </w:r>
-    </w:p>
-    <w:p>
-      <w:pPr>
-        <w:pStyle w:val="CharacterName"/>
-      </w:pPr>
-      <w:r>
-        <w:t>simon</w:t>
-      </w:r>
-    </w:p>
-    <w:p>
-      <w:pPr>
-        <w:pStyle w:val="Dialogue"/>
-      </w:pPr>
+        <w:t xml:space="preserve">.. 1. </w:t>
+      </w:r>
       <w:r>
         <w:t>I’m out.</w:t>
       </w:r>
     </w:p>
     <w:p>
       <w:r>
-        <w:t>--just</w:t>
-      </w:r>
-      <w:r>
-        <w:t xml:space="preserve"> as </w:t>
+        <w:t>--</w:t>
+      </w:r>
+      <w:r>
+        <w:t>at 88 mph,</w:t>
+      </w:r>
+      <w:r>
+        <w:t xml:space="preserve"> </w:t>
       </w:r>
       <w:r>
         <w:t>his</w:t>
       </w:r>
       <w:r>
-        <w:t xml:space="preserve"> brother exits the vehicle</w:t>
-      </w:r>
-      <w:r>
-        <w:t xml:space="preserve"> going</w:t>
-      </w:r>
-      <w:r>
-        <w:t xml:space="preserve"> </w:t>
-      </w:r>
-      <w:r>
-        <w:t>88</w:t>
-      </w:r>
-      <w:r>
-        <w:t xml:space="preserve"> mph..</w:t>
+        <w:t xml:space="preserve"> brother exits the vehicle..</w:t>
       </w:r>
     </w:p>
     <w:p>
@@ -510,10 +761,7 @@
         <w:t xml:space="preserve">dirty </w:t>
       </w:r>
       <w:r>
-        <w:t xml:space="preserve">blur of </w:t>
-      </w:r>
-      <w:r>
-        <w:t>rolling</w:t>
+        <w:t>blur of</w:t>
       </w:r>
       <w:r>
         <w:t xml:space="preserve"> </w:t>
@@ -522,7 +770,10 @@
         <w:t>fabric</w:t>
       </w:r>
       <w:r>
-        <w:t xml:space="preserve">. </w:t>
+        <w:t xml:space="preserve"> rolling towards the edge.</w:t>
+      </w:r>
+      <w:r>
+        <w:t xml:space="preserve"> </w:t>
       </w:r>
     </w:p>
     <w:p>
@@ -531,6 +782,7 @@
         <w:ind w:left="0"/>
       </w:pPr>
       <w:r>
+        <w:lastRenderedPageBreak/>
         <w:t>Above</w:t>
       </w:r>
       <w:r>
@@ -565,6 +817,9 @@
       </w:r>
       <w:r>
         <w:t xml:space="preserve">the </w:t>
+      </w:r>
+      <w:r>
+        <w:t xml:space="preserve">Mark’s </w:t>
       </w:r>
       <w:r>
         <w:t>car hits the ramp and launches skyward—</w:t>
@@ -600,11 +855,7 @@
         <w:t xml:space="preserve">The drone appears frozen in mid-air, like a deer caught in the headlights, it sees, but </w:t>
       </w:r>
       <w:r>
-        <w:lastRenderedPageBreak/>
-        <w:t>doesn’t believe.</w:t>
-      </w:r>
-      <w:r>
-        <w:t xml:space="preserve"> It doesn’t know how to respond.</w:t>
+        <w:t>cannot understand.</w:t>
       </w:r>
     </w:p>
     <w:p>
@@ -613,10 +864,31 @@
         <w:ind w:left="0"/>
       </w:pPr>
       <w:r>
-        <w:t xml:space="preserve">The car enters the drone’s cockpit. Glass SHATTERS as the engines begin to IMPLODE. </w:t>
-      </w:r>
-      <w:r>
-        <w:t>Car and drone collide with a massive cannonball of an explosion so large that it will be talked about for five generations of Virginians to come.</w:t>
+        <w:t xml:space="preserve">The car </w:t>
+      </w:r>
+      <w:r>
+        <w:t>SMASHES into the</w:t>
+      </w:r>
+      <w:r>
+        <w:t xml:space="preserve"> drone’s cockpit. Glass SHATTERS as the engines begin to </w:t>
+      </w:r>
+      <w:r>
+        <w:t xml:space="preserve">WHINE and </w:t>
+      </w:r>
+      <w:r>
+        <w:t xml:space="preserve">IMPLODE. </w:t>
+      </w:r>
+      <w:r>
+        <w:t>The collision causes a</w:t>
+      </w:r>
+      <w:r>
+        <w:t xml:space="preserve"> massive cannonball of an explosion so large that it will be talked about for </w:t>
+      </w:r>
+      <w:r>
+        <w:t xml:space="preserve">the next </w:t>
+      </w:r>
+      <w:r>
+        <w:t>five generations of Virginians to come.</w:t>
       </w:r>
     </w:p>
     <w:p>
@@ -628,11 +900,44 @@
         <w:t>From alleyways town folk begin to emerge and clap</w:t>
       </w:r>
       <w:r>
-        <w:t xml:space="preserve">. From a distance, dusty but smiling Mark claps along. </w:t>
+        <w:t xml:space="preserve">. From a distance, </w:t>
+      </w:r>
+      <w:r>
+        <w:t xml:space="preserve">a </w:t>
+      </w:r>
+      <w:r>
+        <w:t>dusty but smiling Mark</w:t>
+      </w:r>
+      <w:r>
+        <w:t xml:space="preserve"> stands and</w:t>
+      </w:r>
+      <w:r>
+        <w:t xml:space="preserve"> claps along. </w:t>
       </w:r>
       <w:r>
         <w:br/>
-        <w:t>Simon looks up from the ground, gives a light clap and adjusts his hair.</w:t>
+        <w:t xml:space="preserve">Simon looks up from the ground, </w:t>
+      </w:r>
+      <w:r>
+        <w:t xml:space="preserve">blows the dirt of his boy face, </w:t>
+      </w:r>
+      <w:r>
+        <w:t>adjusts his hair</w:t>
+      </w:r>
+      <w:r>
+        <w:t xml:space="preserve"> and claps </w:t>
+      </w:r>
+      <w:r>
+        <w:t xml:space="preserve">along with </w:t>
+      </w:r>
+      <w:r>
+        <w:t xml:space="preserve">two </w:t>
+      </w:r>
+      <w:r>
+        <w:t xml:space="preserve">spare </w:t>
+      </w:r>
+      <w:r>
+        <w:t>fingers.</w:t>
       </w:r>
     </w:p>
     <w:p>
@@ -648,7 +953,25 @@
         <w:pStyle w:val="Dialogue"/>
       </w:pPr>
       <w:r>
-        <w:t>And Cut! Ok people, pretty good. Back to first positions. Hustle! Let’s get one more in before lunch.</w:t>
+        <w:t xml:space="preserve">And Cut! Ok people, </w:t>
+      </w:r>
+      <w:r>
+        <w:t xml:space="preserve">that was </w:t>
+      </w:r>
+      <w:r>
+        <w:t xml:space="preserve">pretty good. Back to first positions. </w:t>
+      </w:r>
+      <w:r>
+        <w:t xml:space="preserve">Let’s go again. </w:t>
+      </w:r>
+      <w:r>
+        <w:t xml:space="preserve">Hustle up! </w:t>
+      </w:r>
+      <w:r>
+        <w:t xml:space="preserve">One more </w:t>
+      </w:r>
+      <w:r>
+        <w:t>before lunch.</w:t>
       </w:r>
     </w:p>
     <w:p>
@@ -2177,7 +2500,6 @@
   <w:style w:type="character" w:default="1" w:styleId="DefaultParagraphFont">
     <w:name w:val="Default Paragraph Font"/>
     <w:uiPriority w:val="1"/>
-    <w:semiHidden/>
     <w:unhideWhenUsed/>
   </w:style>
   <w:style w:type="table" w:default="1" w:styleId="TableNormal">
@@ -3104,8 +3426,8 @@
   </w:compat>
   <w:rsids>
     <w:rsidRoot w:val="008A7139"/>
-    <w:rsid w:val="00380B77"/>
     <w:rsid w:val="008A7139"/>
+    <w:rsid w:val="00D5577A"/>
     <w:rsid w:val="00E73BF6"/>
   </w:rsids>
   <m:mathPr>

</xml_diff>